<commit_message>
Semi-final use case writeups
</commit_message>
<xml_diff>
--- a/Writeup/Admin Use-Case Model.docx
+++ b/Writeup/Admin Use-Case Model.docx
@@ -23,13 +23,8 @@
       <w:r>
         <w:t xml:space="preserve">Its benefits are more apparent before coding even begins.  It provides a visual path for </w:t>
       </w:r>
-      <w:proofErr w:type="gramStart"/>
-      <w:r>
-        <w:t>the end result</w:t>
-      </w:r>
-      <w:proofErr w:type="gramEnd"/>
-      <w:r>
-        <w:t xml:space="preserve">, allowing developers split up tasks and create modules that add up to the completed system.  </w:t>
+      <w:r>
+        <w:t xml:space="preserve">the end result, allowing developers split up tasks and create modules that add up to the completed system.  </w:t>
       </w:r>
       <w:r>
         <w:t xml:space="preserve">Creating use case models displays </w:t>
@@ -153,15 +148,7 @@
         <w:t xml:space="preserve">.  There can either be an override for </w:t>
       </w:r>
       <w:r>
-        <w:t xml:space="preserve">the admin to add a student to a </w:t>
-      </w:r>
-      <w:proofErr w:type="gramStart"/>
-      <w:r>
-        <w:t>course, or</w:t>
-      </w:r>
-      <w:proofErr w:type="gramEnd"/>
-      <w:r>
-        <w:t xml:space="preserve"> remove students who are in too many.  This power is available to that student as well, in the form of </w:t>
+        <w:t xml:space="preserve">the admin to add a student to a course, or remove students who are in too many.  This power is available to that student as well, in the form of </w:t>
       </w:r>
       <w:r>
         <w:t>registration and withdrawing.</w:t>
@@ -171,6 +158,11 @@
     <w:p>
       <w:r>
         <w:t>See Student Use Case Model.</w:t>
+      </w:r>
+    </w:p>
+    <w:p>
+      <w:r>
+        <w:t>See Instructor Use case Model.</w:t>
       </w:r>
       <w:bookmarkStart w:id="0" w:name="_GoBack"/>
       <w:bookmarkEnd w:id="0"/>

</xml_diff>